<commit_message>
Updates to prompt as well as bp library
</commit_message>
<xml_diff>
--- a/Template.docx
+++ b/Template.docx
@@ -853,19 +853,7 @@
         <w:rPr>
           <w:rFonts w:ascii="Cambria" w:hAnsi="Cambria"/>
         </w:rPr>
-        <w:t>{{A.a_bp_1</w:t>
-      </w:r>
-      <w:r>
-        <w:rPr>
-          <w:rFonts w:ascii="Cambria" w:hAnsi="Cambria"/>
-        </w:rPr>
-        <w:t>1</w:t>
-      </w:r>
-      <w:r>
-        <w:rPr>
-          <w:rFonts w:ascii="Cambria" w:hAnsi="Cambria"/>
-        </w:rPr>
-        <w:t>}}</w:t>
+        <w:t>{{A.a_bp_11}}</w:t>
       </w:r>
     </w:p>
     <w:p>
@@ -883,171 +871,7 @@
         <w:rPr>
           <w:rFonts w:ascii="Cambria" w:hAnsi="Cambria"/>
         </w:rPr>
-        <w:t>{{A.a_bp_1</w:t>
-      </w:r>
-      <w:r>
-        <w:rPr>
-          <w:rFonts w:ascii="Cambria" w:hAnsi="Cambria"/>
-        </w:rPr>
-        <w:t>2</w:t>
-      </w:r>
-      <w:r>
-        <w:rPr>
-          <w:rFonts w:ascii="Cambria" w:hAnsi="Cambria"/>
-        </w:rPr>
-        <w:t>}}</w:t>
-      </w:r>
-    </w:p>
-    <w:p>
-      <w:pPr>
-        <w:pStyle w:val="NoSpacing"/>
-        <w:rPr>
-          <w:rFonts w:ascii="Cambria" w:hAnsi="Cambria"/>
-        </w:rPr>
-      </w:pPr>
-      <w:r>
-        <w:rPr>
-          <w:rFonts w:ascii="Cambria" w:hAnsi="Cambria"/>
-        </w:rPr>
-        <w:t>BRICK BRIDGE CONSULTING, Louisville, KY</w:t>
-      </w:r>
-    </w:p>
-    <w:p>
-      <w:pPr>
-        <w:pStyle w:val="NoSpacing"/>
-        <w:rPr>
-          <w:rFonts w:ascii="Cambria" w:eastAsiaTheme="minorHAnsi" w:hAnsi="Cambria" w:cstheme="minorBidi"/>
-        </w:rPr>
-      </w:pPr>
-      <w:r>
-        <w:rPr>
-          <w:rFonts w:ascii="Cambria" w:hAnsi="Cambria"/>
-          <w:i/>
-        </w:rPr>
-        <w:t>IT Development &amp; Operational Management Consulting Start-up.</w:t>
-      </w:r>
-    </w:p>
-    <w:p>
-      <w:pPr>
-        <w:pStyle w:val="NoSpacing"/>
-        <w:rPr>
-          <w:rFonts w:ascii="Cambria" w:hAnsi="Cambria"/>
-          <w:b/>
-        </w:rPr>
-      </w:pPr>
-      <w:r>
-        <w:rPr>
-          <w:rFonts w:ascii="Cambria" w:hAnsi="Cambria"/>
-          <w:b/>
-        </w:rPr>
-        <w:t xml:space="preserve">Partner &amp; Product Manager </w:t>
-      </w:r>
-      <w:r>
-        <w:rPr>
-          <w:rFonts w:ascii="Cambria" w:hAnsi="Cambria"/>
-          <w:b/>
-        </w:rPr>
-        <w:tab/>
-      </w:r>
-      <w:r>
-        <w:rPr>
-          <w:rFonts w:ascii="Cambria" w:hAnsi="Cambria"/>
-          <w:b/>
-        </w:rPr>
-        <w:tab/>
-      </w:r>
-      <w:r>
-        <w:rPr>
-          <w:rFonts w:ascii="Cambria" w:hAnsi="Cambria"/>
-          <w:b/>
-        </w:rPr>
-        <w:tab/>
-      </w:r>
-      <w:r>
-        <w:rPr>
-          <w:rFonts w:ascii="Cambria" w:hAnsi="Cambria"/>
-          <w:b/>
-        </w:rPr>
-        <w:tab/>
-      </w:r>
-      <w:r>
-        <w:rPr>
-          <w:rFonts w:ascii="Cambria" w:hAnsi="Cambria"/>
-          <w:b/>
-        </w:rPr>
-        <w:tab/>
-      </w:r>
-      <w:r>
-        <w:rPr>
-          <w:rFonts w:ascii="Cambria" w:hAnsi="Cambria"/>
-          <w:b/>
-        </w:rPr>
-        <w:tab/>
-      </w:r>
-      <w:r>
-        <w:rPr>
-          <w:rFonts w:ascii="Cambria" w:hAnsi="Cambria"/>
-          <w:b/>
-        </w:rPr>
-        <w:tab/>
-      </w:r>
-      <w:r>
-        <w:rPr>
-          <w:rFonts w:ascii="Cambria" w:hAnsi="Cambria"/>
-          <w:b/>
-        </w:rPr>
-        <w:tab/>
-      </w:r>
-      <w:r>
-        <w:rPr>
-          <w:rFonts w:ascii="Cambria" w:hAnsi="Cambria"/>
-          <w:b/>
-        </w:rPr>
-        <w:tab/>
-      </w:r>
-      <w:r>
-        <w:rPr>
-          <w:rFonts w:ascii="Cambria" w:hAnsi="Cambria"/>
-        </w:rPr>
-        <w:t>12/16</w:t>
-      </w:r>
-      <w:r>
-        <w:rPr>
-          <w:rFonts w:ascii="Cambria" w:hAnsi="Cambria"/>
-        </w:rPr>
-        <w:t>-</w:t>
-      </w:r>
-      <w:r>
-        <w:rPr>
-          <w:rFonts w:ascii="Cambria" w:hAnsi="Cambria"/>
-        </w:rPr>
-        <w:t>05/23</w:t>
-      </w:r>
-    </w:p>
-    <w:p>
-      <w:pPr>
-        <w:pStyle w:val="NoSpacing"/>
-        <w:rPr>
-          <w:rFonts w:ascii="Cambria" w:eastAsia="Times New Roman" w:hAnsi="Cambria"/>
-        </w:rPr>
-      </w:pPr>
-      <w:r>
-        <w:rPr>
-          <w:rFonts w:ascii="Cambria" w:eastAsia="Times New Roman" w:hAnsi="Cambria"/>
-        </w:rPr>
-        <w:t>Partnered with platform engineering teams to design scalable SaaS and ERP tools leveraging AI,</w:t>
-      </w:r>
-      <w:r>
-        <w:rPr>
-          <w:rFonts w:ascii="Cambria" w:eastAsia="Times New Roman" w:hAnsi="Cambria"/>
-        </w:rPr>
-        <w:t xml:space="preserve"> APIs, and microservices.  </w:t>
-      </w:r>
-      <w:r>
-        <w:rPr>
-          <w:rFonts w:ascii="Cambria" w:hAnsi="Cambria"/>
-        </w:rPr>
-        <w:t>Lead customer discovery, ideation, and agile software development. Manage seven bespoke projects at Brick Bridge Consulting, mentoring technical talent and scaling the team to 17 developers while delivering customized, user-driven solutions with training and support.</w:t>
+        <w:t>{{A.a_bp_12}}</w:t>
       </w:r>
     </w:p>
     <w:p>
@@ -1065,19 +889,19 @@
         <w:rPr>
           <w:rFonts w:ascii="Cambria" w:hAnsi="Cambria"/>
         </w:rPr>
-        <w:t>{{</w:t>
-      </w:r>
-      <w:r>
-        <w:rPr>
-          <w:rFonts w:ascii="Cambria" w:hAnsi="Cambria"/>
-        </w:rPr>
-        <w:t>B.</w:t>
-      </w:r>
-      <w:r>
-        <w:rPr>
-          <w:rFonts w:ascii="Cambria" w:hAnsi="Cambria"/>
-        </w:rPr>
-        <w:t>b_bp_1}}</w:t>
+        <w:t>{{A.a_bp_1</w:t>
+      </w:r>
+      <w:r>
+        <w:rPr>
+          <w:rFonts w:ascii="Cambria" w:hAnsi="Cambria"/>
+        </w:rPr>
+        <w:t>3</w:t>
+      </w:r>
+      <w:r>
+        <w:rPr>
+          <w:rFonts w:ascii="Cambria" w:hAnsi="Cambria"/>
+        </w:rPr>
+        <w:t>}}</w:t>
       </w:r>
     </w:p>
     <w:p>
@@ -1095,19 +919,171 @@
         <w:rPr>
           <w:rFonts w:ascii="Cambria" w:hAnsi="Cambria"/>
         </w:rPr>
-        <w:t>{{</w:t>
-      </w:r>
-      <w:r>
-        <w:rPr>
-          <w:rFonts w:ascii="Cambria" w:hAnsi="Cambria"/>
-        </w:rPr>
-        <w:t>B.</w:t>
-      </w:r>
-      <w:r>
-        <w:rPr>
-          <w:rFonts w:ascii="Cambria" w:hAnsi="Cambria"/>
-        </w:rPr>
-        <w:t>b_bp_2}}</w:t>
+        <w:t>{{A.a_bp_1</w:t>
+      </w:r>
+      <w:r>
+        <w:rPr>
+          <w:rFonts w:ascii="Cambria" w:hAnsi="Cambria"/>
+        </w:rPr>
+        <w:t>4</w:t>
+      </w:r>
+      <w:r>
+        <w:rPr>
+          <w:rFonts w:ascii="Cambria" w:hAnsi="Cambria"/>
+        </w:rPr>
+        <w:t>}}</w:t>
+      </w:r>
+    </w:p>
+    <w:p>
+      <w:pPr>
+        <w:pStyle w:val="NoSpacing"/>
+        <w:rPr>
+          <w:rFonts w:ascii="Cambria" w:hAnsi="Cambria"/>
+        </w:rPr>
+      </w:pPr>
+      <w:r>
+        <w:rPr>
+          <w:rFonts w:ascii="Cambria" w:hAnsi="Cambria"/>
+        </w:rPr>
+        <w:t>BRICK BRIDGE CONSULTING, Louisville, KY</w:t>
+      </w:r>
+    </w:p>
+    <w:p>
+      <w:pPr>
+        <w:pStyle w:val="NoSpacing"/>
+        <w:rPr>
+          <w:rFonts w:ascii="Cambria" w:eastAsiaTheme="minorHAnsi" w:hAnsi="Cambria" w:cstheme="minorBidi"/>
+        </w:rPr>
+      </w:pPr>
+      <w:r>
+        <w:rPr>
+          <w:rFonts w:ascii="Cambria" w:hAnsi="Cambria"/>
+          <w:i/>
+        </w:rPr>
+        <w:t>IT Development &amp; Operational Management Consulting Start-up.</w:t>
+      </w:r>
+    </w:p>
+    <w:p>
+      <w:pPr>
+        <w:pStyle w:val="NoSpacing"/>
+        <w:rPr>
+          <w:rFonts w:ascii="Cambria" w:hAnsi="Cambria"/>
+          <w:b/>
+        </w:rPr>
+      </w:pPr>
+      <w:r>
+        <w:rPr>
+          <w:rFonts w:ascii="Cambria" w:hAnsi="Cambria"/>
+          <w:b/>
+        </w:rPr>
+        <w:t xml:space="preserve">Partner &amp; Product Manager </w:t>
+      </w:r>
+      <w:r>
+        <w:rPr>
+          <w:rFonts w:ascii="Cambria" w:hAnsi="Cambria"/>
+          <w:b/>
+        </w:rPr>
+        <w:tab/>
+      </w:r>
+      <w:r>
+        <w:rPr>
+          <w:rFonts w:ascii="Cambria" w:hAnsi="Cambria"/>
+          <w:b/>
+        </w:rPr>
+        <w:tab/>
+      </w:r>
+      <w:r>
+        <w:rPr>
+          <w:rFonts w:ascii="Cambria" w:hAnsi="Cambria"/>
+          <w:b/>
+        </w:rPr>
+        <w:tab/>
+      </w:r>
+      <w:r>
+        <w:rPr>
+          <w:rFonts w:ascii="Cambria" w:hAnsi="Cambria"/>
+          <w:b/>
+        </w:rPr>
+        <w:tab/>
+      </w:r>
+      <w:r>
+        <w:rPr>
+          <w:rFonts w:ascii="Cambria" w:hAnsi="Cambria"/>
+          <w:b/>
+        </w:rPr>
+        <w:tab/>
+      </w:r>
+      <w:r>
+        <w:rPr>
+          <w:rFonts w:ascii="Cambria" w:hAnsi="Cambria"/>
+          <w:b/>
+        </w:rPr>
+        <w:tab/>
+      </w:r>
+      <w:r>
+        <w:rPr>
+          <w:rFonts w:ascii="Cambria" w:hAnsi="Cambria"/>
+          <w:b/>
+        </w:rPr>
+        <w:tab/>
+      </w:r>
+      <w:r>
+        <w:rPr>
+          <w:rFonts w:ascii="Cambria" w:hAnsi="Cambria"/>
+          <w:b/>
+        </w:rPr>
+        <w:tab/>
+      </w:r>
+      <w:r>
+        <w:rPr>
+          <w:rFonts w:ascii="Cambria" w:hAnsi="Cambria"/>
+          <w:b/>
+        </w:rPr>
+        <w:tab/>
+      </w:r>
+      <w:r>
+        <w:rPr>
+          <w:rFonts w:ascii="Cambria" w:hAnsi="Cambria"/>
+        </w:rPr>
+        <w:t>12/16</w:t>
+      </w:r>
+      <w:r>
+        <w:rPr>
+          <w:rFonts w:ascii="Cambria" w:hAnsi="Cambria"/>
+        </w:rPr>
+        <w:t>-</w:t>
+      </w:r>
+      <w:r>
+        <w:rPr>
+          <w:rFonts w:ascii="Cambria" w:hAnsi="Cambria"/>
+        </w:rPr>
+        <w:t>05/23</w:t>
+      </w:r>
+    </w:p>
+    <w:p>
+      <w:pPr>
+        <w:pStyle w:val="NoSpacing"/>
+        <w:rPr>
+          <w:rFonts w:ascii="Cambria" w:eastAsia="Times New Roman" w:hAnsi="Cambria"/>
+        </w:rPr>
+      </w:pPr>
+      <w:r>
+        <w:rPr>
+          <w:rFonts w:ascii="Cambria" w:eastAsia="Times New Roman" w:hAnsi="Cambria"/>
+        </w:rPr>
+        <w:t>Partnered with platform engineering teams to design scalable SaaS and ERP tools leveraging AI,</w:t>
+      </w:r>
+      <w:r>
+        <w:rPr>
+          <w:rFonts w:ascii="Cambria" w:eastAsia="Times New Roman" w:hAnsi="Cambria"/>
+        </w:rPr>
+        <w:t xml:space="preserve"> APIs, and microservices.  </w:t>
+      </w:r>
+      <w:r>
+        <w:rPr>
+          <w:rFonts w:ascii="Cambria" w:hAnsi="Cambria"/>
+        </w:rPr>
+        <w:t>Lead customer discovery, ideation, and agile software development. Manage seven bespoke projects at Brick Bridge Consulting, mentoring technical talent and scaling the team to 17 developers while delivering customized, user-driven solutions with training and support.</w:t>
       </w:r>
     </w:p>
     <w:p>
@@ -1137,7 +1113,7 @@
         <w:rPr>
           <w:rFonts w:ascii="Cambria" w:hAnsi="Cambria"/>
         </w:rPr>
-        <w:t>b_bp_3}}</w:t>
+        <w:t>b_bp_1}}</w:t>
       </w:r>
     </w:p>
     <w:p>
@@ -1167,7 +1143,7 @@
         <w:rPr>
           <w:rFonts w:ascii="Cambria" w:hAnsi="Cambria"/>
         </w:rPr>
-        <w:t>b_bp_4}}</w:t>
+        <w:t>b_bp_2}}</w:t>
       </w:r>
     </w:p>
     <w:p>
@@ -1197,7 +1173,109 @@
         <w:rPr>
           <w:rFonts w:ascii="Cambria" w:hAnsi="Cambria"/>
         </w:rPr>
+        <w:t>b_bp_3}}</w:t>
+      </w:r>
+    </w:p>
+    <w:p>
+      <w:pPr>
+        <w:pStyle w:val="NoSpacing"/>
+        <w:numPr>
+          <w:ilvl w:val="0"/>
+          <w:numId w:val="18"/>
+        </w:numPr>
+        <w:rPr>
+          <w:rFonts w:ascii="Cambria" w:hAnsi="Cambria"/>
+        </w:rPr>
+      </w:pPr>
+      <w:r>
+        <w:rPr>
+          <w:rFonts w:ascii="Cambria" w:hAnsi="Cambria"/>
+        </w:rPr>
+        <w:t>{{</w:t>
+      </w:r>
+      <w:r>
+        <w:rPr>
+          <w:rFonts w:ascii="Cambria" w:hAnsi="Cambria"/>
+        </w:rPr>
+        <w:t>B.</w:t>
+      </w:r>
+      <w:r>
+        <w:rPr>
+          <w:rFonts w:ascii="Cambria" w:hAnsi="Cambria"/>
+        </w:rPr>
+        <w:t>b_bp_4}}</w:t>
+      </w:r>
+    </w:p>
+    <w:p>
+      <w:pPr>
+        <w:pStyle w:val="NoSpacing"/>
+        <w:numPr>
+          <w:ilvl w:val="0"/>
+          <w:numId w:val="18"/>
+        </w:numPr>
+        <w:rPr>
+          <w:rFonts w:ascii="Cambria" w:hAnsi="Cambria"/>
+        </w:rPr>
+      </w:pPr>
+      <w:r>
+        <w:rPr>
+          <w:rFonts w:ascii="Cambria" w:hAnsi="Cambria"/>
+        </w:rPr>
+        <w:t>{{</w:t>
+      </w:r>
+      <w:r>
+        <w:rPr>
+          <w:rFonts w:ascii="Cambria" w:hAnsi="Cambria"/>
+        </w:rPr>
+        <w:t>B.</w:t>
+      </w:r>
+      <w:r>
+        <w:rPr>
+          <w:rFonts w:ascii="Cambria" w:hAnsi="Cambria"/>
+        </w:rPr>
         <w:t>b_bp_5}}</w:t>
+      </w:r>
+    </w:p>
+    <w:p>
+      <w:pPr>
+        <w:pStyle w:val="NoSpacing"/>
+        <w:numPr>
+          <w:ilvl w:val="0"/>
+          <w:numId w:val="18"/>
+        </w:numPr>
+        <w:rPr>
+          <w:rFonts w:ascii="Cambria" w:hAnsi="Cambria"/>
+        </w:rPr>
+      </w:pPr>
+      <w:r>
+        <w:rPr>
+          <w:rFonts w:ascii="Cambria" w:hAnsi="Cambria"/>
+        </w:rPr>
+        <w:t>{{</w:t>
+      </w:r>
+      <w:r>
+        <w:rPr>
+          <w:rFonts w:ascii="Cambria" w:hAnsi="Cambria"/>
+        </w:rPr>
+        <w:t>B.</w:t>
+      </w:r>
+      <w:r>
+        <w:rPr>
+          <w:rFonts w:ascii="Cambria" w:hAnsi="Cambria"/>
+        </w:rPr>
+        <w:t>b_bp_</w:t>
+      </w:r>
+      <w:r>
+        <w:rPr>
+          <w:rFonts w:ascii="Cambria" w:hAnsi="Cambria"/>
+        </w:rPr>
+        <w:t>6</w:t>
+      </w:r>
+      <w:r>
+        <w:rPr>
+          <w:rFonts w:ascii="Cambria" w:hAnsi="Cambria"/>
+        </w:rPr>
+        <w:t>}}</w:t>
       </w:r>
     </w:p>
     <w:p>
@@ -1581,6 +1659,7 @@
           <w:sz w:val="24"/>
           <w:szCs w:val="24"/>
         </w:rPr>
+        <w:lastRenderedPageBreak/>
         <w:t>Education</w:t>
       </w:r>
     </w:p>
@@ -1673,7 +1752,6 @@
           <w:rFonts w:ascii="Cambria" w:eastAsia="Cambria" w:hAnsi="Cambria" w:cs="Cambria"/>
           <w:color w:val="000000"/>
         </w:rPr>
-        <w:lastRenderedPageBreak/>
         <w:t>HILLSDALE COLLEGE. Hillsdale, MI</w:t>
       </w:r>
     </w:p>

</xml_diff>